<commit_message>
updated and cleaned up
</commit_message>
<xml_diff>
--- a/group_3_proposal.docx
+++ b/group_3_proposal.docx
@@ -10,16 +10,15 @@
           <w:sz w:val="52"/>
         </w:rPr>
       </w:pPr>
-      <w:bookmarkStart w:id="0" w:name="_GoBack"/>
-      <w:proofErr w:type="spellStart"/>
       <w:r>
         <w:rPr>
           <w:b/>
           <w:sz w:val="52"/>
         </w:rPr>
-        <w:t>etl</w:t>
-      </w:r>
-      <w:proofErr w:type="spellEnd"/>
+        <w:t>ETL</w:t>
+      </w:r>
+      <w:bookmarkStart w:id="0" w:name="_GoBack"/>
+      <w:bookmarkEnd w:id="0"/>
       <w:r>
         <w:rPr>
           <w:b/>
@@ -35,7 +34,6 @@
         <w:t xml:space="preserve"> for Group 3</w:t>
       </w:r>
     </w:p>
-    <w:bookmarkEnd w:id="0"/>
     <w:p/>
     <w:p>
       <w:r>

</xml_diff>